<commit_message>
added 'fix' for pandas bug + updated readme
the fix is extremely crude, but hey... not much more we can do
</commit_message>
<xml_diff>
--- a/Group33VisualisationTool/README.docx
+++ b/Group33VisualisationTool/README.docx
@@ -250,7 +250,7 @@
         </w:rPr>
         <w:t>file, and open it in a new browser tab. Before running this file, make sure that python 3.7 or higher has been installed (</w:t>
       </w:r>
-      <w:hyperlink r:id="rId5" w:history="1">
+      <w:hyperlink r:id="rId7" w:history="1">
         <w:r>
           <w:rPr>
             <w:rStyle w:val="Hyperlink"/>
@@ -263,7 +263,78 @@
         <w:rPr>
           <w:lang w:val="en-US"/>
         </w:rPr>
-        <w:t>). Furthermore, the script requires additional python modules. Below</w:t>
+        <w:t>).</w:t>
+      </w:r>
+      <w:r>
+        <w:rPr>
+          <w:lang w:val="en-US"/>
+        </w:rPr>
+        <w:t xml:space="preserve"> </w:t>
+      </w:r>
+      <w:r>
+        <w:rPr>
+          <w:i/>
+          <w:iCs/>
+          <w:lang w:val="en-US"/>
+        </w:rPr>
+        <w:t>Note that as of 4</w:t>
+      </w:r>
+      <w:r>
+        <w:rPr>
+          <w:i/>
+          <w:iCs/>
+          <w:vertAlign w:val="superscript"/>
+          <w:lang w:val="en-US"/>
+        </w:rPr>
+        <w:t>th</w:t>
+      </w:r>
+      <w:r>
+        <w:rPr>
+          <w:i/>
+          <w:iCs/>
+          <w:lang w:val="en-US"/>
+        </w:rPr>
+        <w:t xml:space="preserve"> of February 2021, there is a bug in the pandas module that could prevent the tool from working, though a workaround has been implemented, due to the untested nature of this fix it is recommended to use </w:t>
+      </w:r>
+      <w:r>
+        <w:rPr>
+          <w:i/>
+          <w:iCs/>
+          <w:u w:val="single"/>
+          <w:lang w:val="en-US"/>
+        </w:rPr>
+        <w:t>python 3.7 or 3.8</w:t>
+      </w:r>
+      <w:r>
+        <w:rPr>
+          <w:i/>
+          <w:iCs/>
+          <w:lang w:val="en-US"/>
+        </w:rPr>
+        <w:t xml:space="preserve"> instead</w:t>
+      </w:r>
+      <w:r>
+        <w:rPr>
+          <w:rStyle w:val="FootnoteReference"/>
+          <w:i/>
+          <w:iCs/>
+          <w:lang w:val="en-US"/>
+        </w:rPr>
+        <w:footnoteReference w:id="1"/>
+      </w:r>
+      <w:r>
+        <w:rPr>
+          <w:i/>
+          <w:iCs/>
+          <w:lang w:val="en-US"/>
+        </w:rPr>
+        <w:t>.</w:t>
+      </w:r>
+      <w:r>
+        <w:rPr>
+          <w:lang w:val="en-US"/>
+        </w:rPr>
+        <w:t xml:space="preserve"> Furthermore, the script requires additional python modules. Below</w:t>
       </w:r>
       <w:r>
         <w:rPr>
@@ -306,6 +377,7 @@
         <w:rPr>
           <w:lang w:val="en-US"/>
         </w:rPr>
+        <w:lastRenderedPageBreak/>
         <w:t xml:space="preserve">Open a new command terminal by searching for </w:t>
       </w:r>
       <w:proofErr w:type="spellStart"/>
@@ -338,156 +410,14 @@
       </w:r>
       <w:r>
         <w:rPr>
+          <w:noProof/>
           <w:lang w:val="en-US"/>
         </w:rPr>
         <w:drawing>
-          <wp:inline distT="0" distB="0" distL="0" distR="0" wp14:anchorId="7BD716B4" wp14:editId="281547BF">
-            <wp:extent cx="3413760" cy="3498857"/>
-            <wp:effectExtent l="0" t="0" r="0" b="6350"/>
+          <wp:inline distT="0" distB="0" distL="0" distR="0" wp14:anchorId="7BD716B4" wp14:editId="45E6B0C8">
+            <wp:extent cx="3200400" cy="3027995"/>
+            <wp:effectExtent l="0" t="0" r="0" b="1270"/>
             <wp:docPr id="1" name="Picture 1"/>
-            <wp:cNvGraphicFramePr>
-              <a:graphicFrameLocks xmlns:a="http://schemas.openxmlformats.org/drawingml/2006/main" noChangeAspect="1"/>
-            </wp:cNvGraphicFramePr>
-            <a:graphic xmlns:a="http://schemas.openxmlformats.org/drawingml/2006/main">
-              <a:graphicData uri="http://schemas.openxmlformats.org/drawingml/2006/picture">
-                <pic:pic xmlns:pic="http://schemas.openxmlformats.org/drawingml/2006/picture">
-                  <pic:nvPicPr>
-                    <pic:cNvPr id="1" name=""/>
-                    <pic:cNvPicPr/>
-                  </pic:nvPicPr>
-                  <pic:blipFill>
-                    <a:blip r:embed="rId6"/>
-                    <a:stretch>
-                      <a:fillRect/>
-                    </a:stretch>
-                  </pic:blipFill>
-                  <pic:spPr>
-                    <a:xfrm>
-                      <a:off x="0" y="0"/>
-                      <a:ext cx="3443381" cy="3529216"/>
-                    </a:xfrm>
-                    <a:prstGeom prst="rect">
-                      <a:avLst/>
-                    </a:prstGeom>
-                  </pic:spPr>
-                </pic:pic>
-              </a:graphicData>
-            </a:graphic>
-          </wp:inline>
-        </w:drawing>
-      </w:r>
-      <w:r>
-        <w:rPr>
-          <w:lang w:val="en-US"/>
-        </w:rPr>
-        <w:br/>
-      </w:r>
-    </w:p>
-    <w:p>
-      <w:pPr>
-        <w:pStyle w:val="ListParagraph"/>
-        <w:numPr>
-          <w:ilvl w:val="0"/>
-          <w:numId w:val="3"/>
-        </w:numPr>
-        <w:rPr>
-          <w:lang w:val="en-US"/>
-        </w:rPr>
-      </w:pPr>
-      <w:r>
-        <w:rPr>
-          <w:lang w:val="en-US"/>
-        </w:rPr>
-        <w:lastRenderedPageBreak/>
-        <w:t>Execute the commands listed</w:t>
-      </w:r>
-      <w:r>
-        <w:rPr>
-          <w:lang w:val="en-US"/>
-        </w:rPr>
-        <w:t xml:space="preserve"> in the table</w:t>
-      </w:r>
-      <w:r>
-        <w:rPr>
-          <w:lang w:val="en-US"/>
-        </w:rPr>
-        <w:t xml:space="preserve"> below. These follow the structure of </w:t>
-      </w:r>
-      <w:r>
-        <w:rPr>
-          <w:rFonts w:asciiTheme="majorHAnsi" w:hAnsiTheme="majorHAnsi" w:cstheme="majorHAnsi"/>
-          <w:lang w:val="en-US"/>
-        </w:rPr>
-        <w:t xml:space="preserve">pip install [module name] </w:t>
-      </w:r>
-      <w:r>
-        <w:rPr>
-          <w:lang w:val="en-US"/>
-        </w:rPr>
-        <w:t>and will require an internet connection.</w:t>
-      </w:r>
-      <w:r>
-        <w:rPr>
-          <w:lang w:val="en-US"/>
-        </w:rPr>
-        <w:br/>
-      </w:r>
-      <w:r>
-        <w:rPr>
-          <w:lang w:val="en-US"/>
-        </w:rPr>
-        <w:drawing>
-          <wp:inline distT="0" distB="0" distL="0" distR="0" wp14:anchorId="0A6A9EFA" wp14:editId="53B3FEBF">
-            <wp:extent cx="1912620" cy="365893"/>
-            <wp:effectExtent l="0" t="0" r="0" b="0"/>
-            <wp:docPr id="2" name="Picture 2"/>
-            <wp:cNvGraphicFramePr>
-              <a:graphicFrameLocks xmlns:a="http://schemas.openxmlformats.org/drawingml/2006/main" noChangeAspect="1"/>
-            </wp:cNvGraphicFramePr>
-            <a:graphic xmlns:a="http://schemas.openxmlformats.org/drawingml/2006/main">
-              <a:graphicData uri="http://schemas.openxmlformats.org/drawingml/2006/picture">
-                <pic:pic xmlns:pic="http://schemas.openxmlformats.org/drawingml/2006/picture">
-                  <pic:nvPicPr>
-                    <pic:cNvPr id="1" name=""/>
-                    <pic:cNvPicPr/>
-                  </pic:nvPicPr>
-                  <pic:blipFill rotWithShape="1">
-                    <a:blip r:embed="rId7"/>
-                    <a:srcRect t="14285" b="1"/>
-                    <a:stretch/>
-                  </pic:blipFill>
-                  <pic:spPr bwMode="auto">
-                    <a:xfrm>
-                      <a:off x="0" y="0"/>
-                      <a:ext cx="1965335" cy="375978"/>
-                    </a:xfrm>
-                    <a:prstGeom prst="rect">
-                      <a:avLst/>
-                    </a:prstGeom>
-                    <a:ln>
-                      <a:noFill/>
-                    </a:ln>
-                    <a:extLst>
-                      <a:ext uri="{53640926-AAD7-44D8-BBD7-CCE9431645EC}">
-                        <a14:shadowObscured xmlns:a14="http://schemas.microsoft.com/office/drawing/2010/main"/>
-                      </a:ext>
-                    </a:extLst>
-                  </pic:spPr>
-                </pic:pic>
-              </a:graphicData>
-            </a:graphic>
-          </wp:inline>
-        </w:drawing>
-      </w:r>
-      <w:r>
-        <w:rPr>
-          <w:lang w:val="en-US"/>
-        </w:rPr>
-        <w:drawing>
-          <wp:inline distT="0" distB="0" distL="0" distR="0" wp14:anchorId="0789C736" wp14:editId="3A4AC6A3">
-            <wp:extent cx="1722120" cy="373041"/>
-            <wp:effectExtent l="0" t="0" r="0" b="8255"/>
-            <wp:docPr id="3" name="Picture 3"/>
             <wp:cNvGraphicFramePr>
               <a:graphicFrameLocks xmlns:a="http://schemas.openxmlformats.org/drawingml/2006/main" noChangeAspect="1"/>
             </wp:cNvGraphicFramePr>
@@ -507,7 +437,7 @@
                   <pic:spPr>
                     <a:xfrm>
                       <a:off x="0" y="0"/>
-                      <a:ext cx="1796855" cy="389230"/>
+                      <a:ext cx="3255800" cy="3080410"/>
                     </a:xfrm>
                     <a:prstGeom prst="rect">
                       <a:avLst/>
@@ -524,28 +454,49 @@
           <w:lang w:val="en-US"/>
         </w:rPr>
         <w:br/>
-        <w:t xml:space="preserve">Running these commands will result in pip fetching and installing the modules and their </w:t>
-      </w:r>
-      <w:proofErr w:type="spellStart"/>
-      <w:r>
-        <w:rPr>
-          <w:lang w:val="en-US"/>
-        </w:rPr>
-        <w:t>depencies</w:t>
-      </w:r>
-      <w:proofErr w:type="spellEnd"/>
-      <w:r>
-        <w:rPr>
-          <w:lang w:val="en-US"/>
-        </w:rPr>
-        <w:t xml:space="preserve">. Note that pip may throw error (as it also did in the picture below), but this is fine as long as it concludes with </w:t>
+      </w:r>
+    </w:p>
+    <w:p>
+      <w:pPr>
+        <w:pStyle w:val="ListParagraph"/>
+        <w:numPr>
+          <w:ilvl w:val="0"/>
+          <w:numId w:val="3"/>
+        </w:numPr>
+        <w:rPr>
+          <w:lang w:val="en-US"/>
+        </w:rPr>
+      </w:pPr>
+      <w:r>
+        <w:rPr>
+          <w:lang w:val="en-US"/>
+        </w:rPr>
+        <w:t>Execute the commands listed</w:t>
+      </w:r>
+      <w:r>
+        <w:rPr>
+          <w:lang w:val="en-US"/>
+        </w:rPr>
+        <w:t xml:space="preserve"> in the table</w:t>
+      </w:r>
+      <w:r>
+        <w:rPr>
+          <w:lang w:val="en-US"/>
+        </w:rPr>
+        <w:t xml:space="preserve"> below. These follow the structure of </w:t>
       </w:r>
       <w:r>
         <w:rPr>
           <w:rFonts w:asciiTheme="majorHAnsi" w:hAnsiTheme="majorHAnsi" w:cstheme="majorHAnsi"/>
           <w:lang w:val="en-US"/>
         </w:rPr>
-        <w:t>successfully installed [module name]</w:t>
+        <w:t xml:space="preserve">pip install [module name] </w:t>
+      </w:r>
+      <w:r>
+        <w:rPr>
+          <w:lang w:val="en-US"/>
+        </w:rPr>
+        <w:t>and will require an internet connection.</w:t>
       </w:r>
       <w:r>
         <w:rPr>
@@ -555,13 +506,14 @@
       </w:r>
       <w:r>
         <w:rPr>
+          <w:noProof/>
           <w:lang w:val="en-US"/>
         </w:rPr>
         <w:drawing>
-          <wp:inline distT="0" distB="0" distL="0" distR="0" wp14:anchorId="2702A0D7" wp14:editId="664CAB52">
-            <wp:extent cx="3634740" cy="1154934"/>
-            <wp:effectExtent l="0" t="0" r="3810" b="7620"/>
-            <wp:docPr id="4" name="Picture 4"/>
+          <wp:inline distT="0" distB="0" distL="0" distR="0" wp14:anchorId="0A6A9EFA" wp14:editId="7CF75682">
+            <wp:extent cx="1654175" cy="316452"/>
+            <wp:effectExtent l="0" t="0" r="3175" b="7620"/>
+            <wp:docPr id="2" name="Picture 2"/>
             <wp:cNvGraphicFramePr>
               <a:graphicFrameLocks xmlns:a="http://schemas.openxmlformats.org/drawingml/2006/main" noChangeAspect="1"/>
             </wp:cNvGraphicFramePr>
@@ -572,20 +524,27 @@
                     <pic:cNvPr id="1" name=""/>
                     <pic:cNvPicPr/>
                   </pic:nvPicPr>
-                  <pic:blipFill>
+                  <pic:blipFill rotWithShape="1">
                     <a:blip r:embed="rId9"/>
-                    <a:stretch>
-                      <a:fillRect/>
-                    </a:stretch>
+                    <a:srcRect t="14285" b="1"/>
+                    <a:stretch/>
                   </pic:blipFill>
-                  <pic:spPr>
+                  <pic:spPr bwMode="auto">
                     <a:xfrm>
                       <a:off x="0" y="0"/>
-                      <a:ext cx="3657778" cy="1162254"/>
+                      <a:ext cx="1766781" cy="337994"/>
                     </a:xfrm>
                     <a:prstGeom prst="rect">
                       <a:avLst/>
                     </a:prstGeom>
+                    <a:ln>
+                      <a:noFill/>
+                    </a:ln>
+                    <a:extLst>
+                      <a:ext uri="{53640926-AAD7-44D8-BBD7-CCE9431645EC}">
+                        <a14:shadowObscured xmlns:a14="http://schemas.microsoft.com/office/drawing/2010/main"/>
+                      </a:ext>
+                    </a:extLst>
                   </pic:spPr>
                 </pic:pic>
               </a:graphicData>
@@ -595,77 +554,14 @@
       </w:r>
       <w:r>
         <w:rPr>
-          <w:rFonts w:asciiTheme="majorHAnsi" w:hAnsiTheme="majorHAnsi" w:cstheme="majorHAnsi"/>
-          <w:lang w:val="en-US"/>
-        </w:rPr>
-        <w:br/>
-      </w:r>
-      <w:r>
-        <w:rPr>
-          <w:lang w:val="en-US"/>
-        </w:rPr>
-        <w:t xml:space="preserve">Pip will also notify you when a module is already installed, with </w:t>
-      </w:r>
-      <w:r>
-        <w:rPr>
-          <w:lang w:val="en-US"/>
-        </w:rPr>
-        <w:t xml:space="preserve">a </w:t>
-      </w:r>
-      <w:r>
-        <w:rPr>
-          <w:lang w:val="en-US"/>
-        </w:rPr>
-        <w:t xml:space="preserve">dumb of </w:t>
-      </w:r>
-      <w:r>
-        <w:rPr>
-          <w:lang w:val="en-US"/>
-        </w:rPr>
-        <w:t>messages</w:t>
-      </w:r>
-      <w:r>
-        <w:rPr>
-          <w:lang w:val="en-US"/>
-        </w:rPr>
-        <w:t xml:space="preserve"> similar to </w:t>
-      </w:r>
-      <w:r>
-        <w:rPr>
-          <w:rFonts w:asciiTheme="majorHAnsi" w:hAnsiTheme="majorHAnsi" w:cstheme="majorHAnsi"/>
-          <w:lang w:val="en-US"/>
-        </w:rPr>
-        <w:t>Requirement already satisfied</w:t>
-      </w:r>
-      <w:r>
-        <w:rPr>
-          <w:rFonts w:asciiTheme="majorHAnsi" w:hAnsiTheme="majorHAnsi" w:cstheme="majorHAnsi"/>
-          <w:lang w:val="en-US"/>
-        </w:rPr>
-        <w:t>:</w:t>
-      </w:r>
-      <w:r>
-        <w:rPr>
-          <w:rFonts w:asciiTheme="majorHAnsi" w:hAnsiTheme="majorHAnsi" w:cstheme="majorHAnsi"/>
-          <w:lang w:val="en-US"/>
-        </w:rPr>
-        <w:t xml:space="preserve"> [requirement for module] in [path] [optional: module]</w:t>
-      </w:r>
-      <w:r>
-        <w:rPr>
-          <w:lang w:val="en-US"/>
-        </w:rPr>
-        <w:br/>
-      </w:r>
-      <w:r>
-        <w:rPr>
+          <w:noProof/>
           <w:lang w:val="en-US"/>
         </w:rPr>
         <w:drawing>
-          <wp:inline distT="0" distB="0" distL="0" distR="0" wp14:anchorId="04AAD62D" wp14:editId="6E27195B">
-            <wp:extent cx="5731510" cy="1011555"/>
-            <wp:effectExtent l="0" t="0" r="2540" b="0"/>
-            <wp:docPr id="5" name="Picture 5"/>
+          <wp:inline distT="0" distB="0" distL="0" distR="0" wp14:anchorId="0789C736" wp14:editId="14C028AD">
+            <wp:extent cx="1537227" cy="332990"/>
+            <wp:effectExtent l="0" t="0" r="6350" b="0"/>
+            <wp:docPr id="3" name="Picture 3"/>
             <wp:cNvGraphicFramePr>
               <a:graphicFrameLocks xmlns:a="http://schemas.openxmlformats.org/drawingml/2006/main" noChangeAspect="1"/>
             </wp:cNvGraphicFramePr>
@@ -685,6 +581,233 @@
                   <pic:spPr>
                     <a:xfrm>
                       <a:off x="0" y="0"/>
+                      <a:ext cx="1675404" cy="362921"/>
+                    </a:xfrm>
+                    <a:prstGeom prst="rect">
+                      <a:avLst/>
+                    </a:prstGeom>
+                  </pic:spPr>
+                </pic:pic>
+              </a:graphicData>
+            </a:graphic>
+          </wp:inline>
+        </w:drawing>
+      </w:r>
+      <w:r>
+        <w:rPr>
+          <w:lang w:val="en-US"/>
+        </w:rPr>
+        <w:drawing>
+          <wp:inline distT="0" distB="0" distL="0" distR="0" wp14:anchorId="39634DFD" wp14:editId="5A1E2E7A">
+            <wp:extent cx="1683474" cy="306312"/>
+            <wp:effectExtent l="0" t="0" r="0" b="0"/>
+            <wp:docPr id="7" name="Picture 7"/>
+            <wp:cNvGraphicFramePr>
+              <a:graphicFrameLocks xmlns:a="http://schemas.openxmlformats.org/drawingml/2006/main" noChangeAspect="1"/>
+            </wp:cNvGraphicFramePr>
+            <a:graphic xmlns:a="http://schemas.openxmlformats.org/drawingml/2006/main">
+              <a:graphicData uri="http://schemas.openxmlformats.org/drawingml/2006/picture">
+                <pic:pic xmlns:pic="http://schemas.openxmlformats.org/drawingml/2006/picture">
+                  <pic:nvPicPr>
+                    <pic:cNvPr id="1" name=""/>
+                    <pic:cNvPicPr/>
+                  </pic:nvPicPr>
+                  <pic:blipFill rotWithShape="1">
+                    <a:blip r:embed="rId11"/>
+                    <a:srcRect l="1537" t="4549"/>
+                    <a:stretch/>
+                  </pic:blipFill>
+                  <pic:spPr bwMode="auto">
+                    <a:xfrm>
+                      <a:off x="0" y="0"/>
+                      <a:ext cx="1855138" cy="337547"/>
+                    </a:xfrm>
+                    <a:prstGeom prst="rect">
+                      <a:avLst/>
+                    </a:prstGeom>
+                    <a:ln>
+                      <a:noFill/>
+                    </a:ln>
+                    <a:extLst>
+                      <a:ext uri="{53640926-AAD7-44D8-BBD7-CCE9431645EC}">
+                        <a14:shadowObscured xmlns:a14="http://schemas.microsoft.com/office/drawing/2010/main"/>
+                      </a:ext>
+                    </a:extLst>
+                  </pic:spPr>
+                </pic:pic>
+              </a:graphicData>
+            </a:graphic>
+          </wp:inline>
+        </w:drawing>
+      </w:r>
+      <w:r>
+        <w:rPr>
+          <w:lang w:val="en-US"/>
+        </w:rPr>
+        <w:br/>
+        <w:t xml:space="preserve">Running these commands will result in pip fetching and installing the modules and their </w:t>
+      </w:r>
+      <w:proofErr w:type="spellStart"/>
+      <w:r>
+        <w:rPr>
+          <w:lang w:val="en-US"/>
+        </w:rPr>
+        <w:t>depencies</w:t>
+      </w:r>
+      <w:proofErr w:type="spellEnd"/>
+      <w:r>
+        <w:rPr>
+          <w:lang w:val="en-US"/>
+        </w:rPr>
+        <w:t xml:space="preserve">. Note that pip may throw error (as it also did in the picture below), but this is fine as long as it concludes with </w:t>
+      </w:r>
+      <w:r>
+        <w:rPr>
+          <w:rFonts w:asciiTheme="majorHAnsi" w:hAnsiTheme="majorHAnsi" w:cstheme="majorHAnsi"/>
+          <w:lang w:val="en-US"/>
+        </w:rPr>
+        <w:t>successfully installed [module name]</w:t>
+      </w:r>
+      <w:r>
+        <w:rPr>
+          <w:lang w:val="en-US"/>
+        </w:rPr>
+        <w:br/>
+      </w:r>
+      <w:r>
+        <w:rPr>
+          <w:noProof/>
+          <w:lang w:val="en-US"/>
+        </w:rPr>
+        <w:drawing>
+          <wp:inline distT="0" distB="0" distL="0" distR="0" wp14:anchorId="2702A0D7" wp14:editId="664CAB52">
+            <wp:extent cx="3634740" cy="1154934"/>
+            <wp:effectExtent l="0" t="0" r="3810" b="7620"/>
+            <wp:docPr id="4" name="Picture 4"/>
+            <wp:cNvGraphicFramePr>
+              <a:graphicFrameLocks xmlns:a="http://schemas.openxmlformats.org/drawingml/2006/main" noChangeAspect="1"/>
+            </wp:cNvGraphicFramePr>
+            <a:graphic xmlns:a="http://schemas.openxmlformats.org/drawingml/2006/main">
+              <a:graphicData uri="http://schemas.openxmlformats.org/drawingml/2006/picture">
+                <pic:pic xmlns:pic="http://schemas.openxmlformats.org/drawingml/2006/picture">
+                  <pic:nvPicPr>
+                    <pic:cNvPr id="1" name=""/>
+                    <pic:cNvPicPr/>
+                  </pic:nvPicPr>
+                  <pic:blipFill>
+                    <a:blip r:embed="rId12"/>
+                    <a:stretch>
+                      <a:fillRect/>
+                    </a:stretch>
+                  </pic:blipFill>
+                  <pic:spPr>
+                    <a:xfrm>
+                      <a:off x="0" y="0"/>
+                      <a:ext cx="3657778" cy="1162254"/>
+                    </a:xfrm>
+                    <a:prstGeom prst="rect">
+                      <a:avLst/>
+                    </a:prstGeom>
+                  </pic:spPr>
+                </pic:pic>
+              </a:graphicData>
+            </a:graphic>
+          </wp:inline>
+        </w:drawing>
+      </w:r>
+      <w:r>
+        <w:rPr>
+          <w:rFonts w:asciiTheme="majorHAnsi" w:hAnsiTheme="majorHAnsi" w:cstheme="majorHAnsi"/>
+          <w:lang w:val="en-US"/>
+        </w:rPr>
+        <w:br/>
+      </w:r>
+      <w:r>
+        <w:rPr>
+          <w:lang w:val="en-US"/>
+        </w:rPr>
+        <w:t xml:space="preserve">Pip will also notify you when a module is already installed, with </w:t>
+      </w:r>
+      <w:r>
+        <w:rPr>
+          <w:lang w:val="en-US"/>
+        </w:rPr>
+        <w:t xml:space="preserve">a </w:t>
+      </w:r>
+      <w:r>
+        <w:rPr>
+          <w:lang w:val="en-US"/>
+        </w:rPr>
+        <w:t xml:space="preserve">dumb of </w:t>
+      </w:r>
+      <w:r>
+        <w:rPr>
+          <w:lang w:val="en-US"/>
+        </w:rPr>
+        <w:t>messages</w:t>
+      </w:r>
+      <w:r>
+        <w:rPr>
+          <w:lang w:val="en-US"/>
+        </w:rPr>
+        <w:t xml:space="preserve"> similar to </w:t>
+      </w:r>
+      <w:r>
+        <w:rPr>
+          <w:rFonts w:asciiTheme="majorHAnsi" w:hAnsiTheme="majorHAnsi" w:cstheme="majorHAnsi"/>
+          <w:lang w:val="en-US"/>
+        </w:rPr>
+        <w:t>Requirement already satisfied</w:t>
+      </w:r>
+      <w:r>
+        <w:rPr>
+          <w:rFonts w:asciiTheme="majorHAnsi" w:hAnsiTheme="majorHAnsi" w:cstheme="majorHAnsi"/>
+          <w:lang w:val="en-US"/>
+        </w:rPr>
+        <w:t>:</w:t>
+      </w:r>
+      <w:r>
+        <w:rPr>
+          <w:rFonts w:asciiTheme="majorHAnsi" w:hAnsiTheme="majorHAnsi" w:cstheme="majorHAnsi"/>
+          <w:lang w:val="en-US"/>
+        </w:rPr>
+        <w:t xml:space="preserve"> [requirement for module] in [path] [optional: module]</w:t>
+      </w:r>
+      <w:r>
+        <w:rPr>
+          <w:lang w:val="en-US"/>
+        </w:rPr>
+        <w:br/>
+      </w:r>
+      <w:r>
+        <w:rPr>
+          <w:noProof/>
+          <w:lang w:val="en-US"/>
+        </w:rPr>
+        <w:drawing>
+          <wp:inline distT="0" distB="0" distL="0" distR="0" wp14:anchorId="04AAD62D" wp14:editId="6E27195B">
+            <wp:extent cx="5731510" cy="1011555"/>
+            <wp:effectExtent l="0" t="0" r="2540" b="0"/>
+            <wp:docPr id="5" name="Picture 5"/>
+            <wp:cNvGraphicFramePr>
+              <a:graphicFrameLocks xmlns:a="http://schemas.openxmlformats.org/drawingml/2006/main" noChangeAspect="1"/>
+            </wp:cNvGraphicFramePr>
+            <a:graphic xmlns:a="http://schemas.openxmlformats.org/drawingml/2006/main">
+              <a:graphicData uri="http://schemas.openxmlformats.org/drawingml/2006/picture">
+                <pic:pic xmlns:pic="http://schemas.openxmlformats.org/drawingml/2006/picture">
+                  <pic:nvPicPr>
+                    <pic:cNvPr id="1" name=""/>
+                    <pic:cNvPicPr/>
+                  </pic:nvPicPr>
+                  <pic:blipFill>
+                    <a:blip r:embed="rId13"/>
+                    <a:stretch>
+                      <a:fillRect/>
+                    </a:stretch>
+                  </pic:blipFill>
+                  <pic:spPr>
+                    <a:xfrm>
+                      <a:off x="0" y="0"/>
                       <a:ext cx="5731510" cy="1011555"/>
                     </a:xfrm>
                     <a:prstGeom prst="rect">
@@ -729,6 +852,7 @@
       </w:r>
       <w:r>
         <w:rPr>
+          <w:noProof/>
           <w:lang w:val="en-US"/>
         </w:rPr>
         <w:drawing>
@@ -747,7 +871,7 @@
                     <pic:cNvPicPr/>
                   </pic:nvPicPr>
                   <pic:blipFill rotWithShape="1">
-                    <a:blip r:embed="rId11"/>
+                    <a:blip r:embed="rId14"/>
                     <a:srcRect t="6977"/>
                     <a:stretch/>
                   </pic:blipFill>
@@ -793,6 +917,12 @@
           <w:lang w:val="en-US"/>
         </w:rPr>
         <w:t xml:space="preserve"> entry) are present.</w:t>
+      </w:r>
+      <w:r>
+        <w:rPr>
+          <w:lang w:val="en-US"/>
+        </w:rPr>
+        <w:t xml:space="preserve"> (openpyxl is also present, but it didn’t fit in the view)</w:t>
       </w:r>
     </w:p>
     <w:p>
@@ -1158,6 +1288,111 @@
         </w:trPr>
         <w:tc>
           <w:tcPr>
+            <w:tcW w:w="426" w:type="dxa"/>
+          </w:tcPr>
+          <w:p>
+            <w:pPr>
+              <w:jc w:val="right"/>
+              <w:rPr>
+                <w:rFonts w:asciiTheme="majorHAnsi" w:hAnsiTheme="majorHAnsi"/>
+                <w:lang w:val="en-US"/>
+              </w:rPr>
+            </w:pPr>
+            <w:r>
+              <w:rPr>
+                <w:rFonts w:asciiTheme="majorHAnsi" w:hAnsiTheme="majorHAnsi"/>
+                <w:lang w:val="en-US"/>
+              </w:rPr>
+              <w:t>2</w:t>
+            </w:r>
+          </w:p>
+        </w:tc>
+        <w:tc>
+          <w:tcPr>
+            <w:tcW w:w="1701" w:type="dxa"/>
+            <w:tcBorders>
+              <w:left w:val="nil"/>
+            </w:tcBorders>
+          </w:tcPr>
+          <w:p>
+            <w:pPr>
+              <w:rPr>
+                <w:rFonts w:asciiTheme="majorHAnsi" w:hAnsiTheme="majorHAnsi" w:cstheme="majorHAnsi"/>
+                <w:lang w:val="en-US"/>
+              </w:rPr>
+            </w:pPr>
+            <w:r>
+              <w:rPr>
+                <w:rFonts w:asciiTheme="majorHAnsi" w:hAnsiTheme="majorHAnsi" w:cstheme="majorHAnsi"/>
+                <w:lang w:val="en-US"/>
+              </w:rPr>
+              <w:t>openpyxl</w:t>
+            </w:r>
+            <w:r>
+              <w:rPr>
+                <w:rFonts w:asciiTheme="majorHAnsi" w:hAnsiTheme="majorHAnsi" w:cstheme="majorHAnsi"/>
+                <w:color w:val="FF0000"/>
+                <w:lang w:val="en-US"/>
+              </w:rPr>
+              <w:t>*</w:t>
+            </w:r>
+          </w:p>
+        </w:tc>
+        <w:tc>
+          <w:tcPr>
+            <w:tcW w:w="2268" w:type="dxa"/>
+          </w:tcPr>
+          <w:p>
+            <w:pPr>
+              <w:rPr>
+                <w:rFonts w:asciiTheme="majorHAnsi" w:hAnsiTheme="majorHAnsi" w:cstheme="majorHAnsi"/>
+                <w:lang w:val="en-US"/>
+              </w:rPr>
+            </w:pPr>
+            <w:r>
+              <w:rPr>
+                <w:rFonts w:asciiTheme="majorHAnsi" w:hAnsiTheme="majorHAnsi" w:cstheme="majorHAnsi"/>
+                <w:lang w:val="en-US"/>
+              </w:rPr>
+              <w:t>pip install openpyxl</w:t>
+            </w:r>
+          </w:p>
+        </w:tc>
+        <w:tc>
+          <w:tcPr>
+            <w:tcW w:w="4621" w:type="dxa"/>
+          </w:tcPr>
+          <w:p>
+            <w:pPr>
+              <w:rPr>
+                <w:rFonts w:asciiTheme="majorHAnsi" w:hAnsiTheme="majorHAnsi" w:cstheme="majorHAnsi"/>
+                <w:lang w:val="en-US"/>
+              </w:rPr>
+            </w:pPr>
+            <w:r>
+              <w:rPr>
+                <w:rFonts w:asciiTheme="majorHAnsi" w:hAnsiTheme="majorHAnsi" w:cstheme="majorHAnsi"/>
+                <w:lang w:val="en-US"/>
+              </w:rPr>
+              <w:t>alternate .xlsx file engine to avoid a bug in pandas</w:t>
+            </w:r>
+            <w:r>
+              <w:rPr>
+                <w:rFonts w:asciiTheme="majorHAnsi" w:hAnsiTheme="majorHAnsi" w:cstheme="majorHAnsi"/>
+                <w:color w:val="FF0000"/>
+                <w:lang w:val="en-US"/>
+              </w:rPr>
+              <w:t>*</w:t>
+            </w:r>
+          </w:p>
+        </w:tc>
+      </w:tr>
+      <w:tr>
+        <w:trPr>
+          <w:trHeight w:val="345"/>
+        </w:trPr>
+        <w:tc>
+          <w:tcPr>
             <w:tcW w:w="9016" w:type="dxa"/>
             <w:gridSpan w:val="4"/>
             <w:shd w:val="clear" w:color="auto" w:fill="F2F2F2" w:themeFill="background1" w:themeFillShade="F2"/>
@@ -1201,7 +1436,7 @@
                 <w:rFonts w:asciiTheme="majorHAnsi" w:hAnsiTheme="majorHAnsi"/>
                 <w:lang w:val="en-US"/>
               </w:rPr>
-              <w:t>2</w:t>
+              <w:t>3</w:t>
             </w:r>
           </w:p>
         </w:tc>
@@ -1290,7 +1525,7 @@
                 <w:rFonts w:asciiTheme="majorHAnsi" w:hAnsiTheme="majorHAnsi"/>
                 <w:lang w:val="en-US"/>
               </w:rPr>
-              <w:t>3</w:t>
+              <w:t>4</w:t>
             </w:r>
           </w:p>
         </w:tc>
@@ -1386,7 +1621,7 @@
                 <w:rFonts w:asciiTheme="majorHAnsi" w:hAnsiTheme="majorHAnsi"/>
                 <w:lang w:val="en-US"/>
               </w:rPr>
-              <w:t>4</w:t>
+              <w:t>5</w:t>
             </w:r>
           </w:p>
         </w:tc>
@@ -1465,14 +1700,54 @@
     <w:p>
       <w:pPr>
         <w:rPr>
-          <w:lang w:val="en-US"/>
-        </w:rPr>
-      </w:pPr>
-      <w:r>
-        <w:rPr>
-          <w:lang w:val="en-US"/>
-        </w:rPr>
-        <w:t>Dependencies for dependent modules should have been handled by pip.</w:t>
+          <w:i/>
+          <w:iCs/>
+          <w:color w:val="FF7171"/>
+          <w:lang w:val="en-US"/>
+        </w:rPr>
+      </w:pPr>
+      <w:r>
+        <w:rPr>
+          <w:color w:val="FF7171"/>
+          <w:lang w:val="en-US"/>
+        </w:rPr>
+        <w:t>*</w:t>
+      </w:r>
+      <w:r>
+        <w:rPr>
+          <w:i/>
+          <w:iCs/>
+          <w:color w:val="FF7171"/>
+          <w:lang w:val="en-US"/>
+        </w:rPr>
+        <w:t xml:space="preserve">openpyxl is only required if python 3.9+ is used, due to </w:t>
+      </w:r>
+      <w:r>
+        <w:rPr>
+          <w:i/>
+          <w:iCs/>
+          <w:color w:val="FF7171"/>
+          <w:lang w:val="en-US"/>
+        </w:rPr>
+        <w:t>a</w:t>
+      </w:r>
+      <w:r>
+        <w:rPr>
+          <w:i/>
+          <w:iCs/>
+          <w:color w:val="FF7171"/>
+          <w:lang w:val="en-US"/>
+        </w:rPr>
+        <w:t xml:space="preserve"> bug in the pandas module</w:t>
+      </w:r>
+      <w:r>
+        <w:rPr>
+          <w:i/>
+          <w:iCs/>
+          <w:color w:val="FF7171"/>
+          <w:lang w:val="en-US"/>
+        </w:rPr>
+        <w:t>.</w:t>
       </w:r>
     </w:p>
     <w:p>
@@ -1485,6 +1760,19 @@
         <w:rPr>
           <w:lang w:val="en-US"/>
         </w:rPr>
+        <w:t>Dependencies for dependent modules should have been handled by pip.</w:t>
+      </w:r>
+    </w:p>
+    <w:p>
+      <w:pPr>
+        <w:rPr>
+          <w:lang w:val="en-US"/>
+        </w:rPr>
+      </w:pPr>
+      <w:r>
+        <w:rPr>
+          <w:lang w:val="en-US"/>
+        </w:rPr>
         <w:t>After</w:t>
       </w:r>
       <w:r>
@@ -1516,7 +1804,27 @@
         <w:rPr>
           <w:lang w:val="en-US"/>
         </w:rPr>
-        <w:t>file. When clicking on it, a new terminal will open and after a few seconds, a new browser tab will be opened that is loading the tool.</w:t>
+        <w:t xml:space="preserve">file. </w:t>
+      </w:r>
+      <w:r>
+        <w:rPr>
+          <w:lang w:val="en-US"/>
+        </w:rPr>
+        <w:t xml:space="preserve">Run the file either using an python IDE of your choice, a terminal, or through the python interpreter that is installed with python using </w:t>
+      </w:r>
+      <w:proofErr w:type="spellStart"/>
+      <w:r>
+        <w:rPr>
+          <w:lang w:val="en-US"/>
+        </w:rPr>
+        <w:t>rightclick</w:t>
+      </w:r>
+      <w:proofErr w:type="spellEnd"/>
+      <w:r>
+        <w:rPr>
+          <w:lang w:val="en-US"/>
+        </w:rPr>
+        <w:t xml:space="preserve"> -&gt; open with -&gt; python.</w:t>
       </w:r>
     </w:p>
     <w:sectPr>
@@ -1527,6 +1835,96 @@
     </w:sectPr>
   </w:body>
 </w:document>
+</file>
+
+<file path=word/endnotes.xml><?xml version="1.0" encoding="utf-8"?>
+<w:endnotes xmlns:wpc="http://schemas.microsoft.com/office/word/2010/wordprocessingCanvas" xmlns:cx="http://schemas.microsoft.com/office/drawing/2014/chartex" xmlns:cx1="http://schemas.microsoft.com/office/drawing/2015/9/8/chartex" xmlns:cx2="http://schemas.microsoft.com/office/drawing/2015/10/21/chartex" xmlns:cx3="http://schemas.microsoft.com/office/drawing/2016/5/9/chartex" xmlns:cx4="http://schemas.microsoft.com/office/drawing/2016/5/10/chartex" xmlns:cx5="http://schemas.microsoft.com/office/drawing/2016/5/11/chartex" xmlns:cx6="http://schemas.microsoft.com/office/drawing/2016/5/12/chartex" xmlns:cx7="http://schemas.microsoft.com/office/drawing/2016/5/13/chartex" xmlns:cx8="http://schemas.microsoft.com/office/drawing/2016/5/14/chartex" xmlns:mc="http://schemas.openxmlformats.org/markup-compatibility/2006" xmlns:aink="http://schemas.microsoft.com/office/drawing/2016/ink" xmlns:am3d="http://schemas.microsoft.com/office/drawing/2017/model3d" xmlns:o="urn:schemas-microsoft-com:office:office" xmlns:r="http://schemas.openxmlformats.org/officeDocument/2006/relationships" xmlns:m="http://schemas.openxmlformats.org/officeDocument/2006/math" xmlns:v="urn:schemas-microsoft-com:vml" xmlns:wp14="http://schemas.microsoft.com/office/word/2010/wordprocessingDrawing" xmlns:wp="http://schemas.openxmlformats.org/drawingml/2006/wordprocessingDrawing" xmlns:w10="urn:schemas-microsoft-com:office:word" xmlns:w="http://schemas.openxmlformats.org/wordprocessingml/2006/main" xmlns:w14="http://schemas.microsoft.com/office/word/2010/wordml" xmlns:w15="http://schemas.microsoft.com/office/word/2012/wordml" xmlns:w16cex="http://schemas.microsoft.com/office/word/2018/wordml/cex" xmlns:w16cid="http://schemas.microsoft.com/office/word/2016/wordml/cid" xmlns:w16="http://schemas.microsoft.com/office/word/2018/wordml" xmlns:w16se="http://schemas.microsoft.com/office/word/2015/wordml/symex" xmlns:wpg="http://schemas.microsoft.com/office/word/2010/wordprocessingGroup" xmlns:wpi="http://schemas.microsoft.com/office/word/2010/wordprocessingInk" xmlns:wne="http://schemas.microsoft.com/office/word/2006/wordml" xmlns:wps="http://schemas.microsoft.com/office/word/2010/wordprocessingShape" mc:Ignorable="w14 w15 w16se w16cid w16 w16cex wp14">
+  <w:endnote w:type="separator" w:id="-1">
+    <w:p>
+      <w:pPr>
+        <w:spacing w:after="0" w:line="240" w:lineRule="auto"/>
+      </w:pPr>
+      <w:r>
+        <w:separator/>
+      </w:r>
+    </w:p>
+  </w:endnote>
+  <w:endnote w:type="continuationSeparator" w:id="0">
+    <w:p>
+      <w:pPr>
+        <w:spacing w:after="0" w:line="240" w:lineRule="auto"/>
+      </w:pPr>
+      <w:r>
+        <w:continuationSeparator/>
+      </w:r>
+    </w:p>
+  </w:endnote>
+</w:endnotes>
+</file>
+
+<file path=word/footnotes.xml><?xml version="1.0" encoding="utf-8"?>
+<w:footnotes xmlns:wpc="http://schemas.microsoft.com/office/word/2010/wordprocessingCanvas" xmlns:cx="http://schemas.microsoft.com/office/drawing/2014/chartex" xmlns:cx1="http://schemas.microsoft.com/office/drawing/2015/9/8/chartex" xmlns:cx2="http://schemas.microsoft.com/office/drawing/2015/10/21/chartex" xmlns:cx3="http://schemas.microsoft.com/office/drawing/2016/5/9/chartex" xmlns:cx4="http://schemas.microsoft.com/office/drawing/2016/5/10/chartex" xmlns:cx5="http://schemas.microsoft.com/office/drawing/2016/5/11/chartex" xmlns:cx6="http://schemas.microsoft.com/office/drawing/2016/5/12/chartex" xmlns:cx7="http://schemas.microsoft.com/office/drawing/2016/5/13/chartex" xmlns:cx8="http://schemas.microsoft.com/office/drawing/2016/5/14/chartex" xmlns:mc="http://schemas.openxmlformats.org/markup-compatibility/2006" xmlns:aink="http://schemas.microsoft.com/office/drawing/2016/ink" xmlns:am3d="http://schemas.microsoft.com/office/drawing/2017/model3d" xmlns:o="urn:schemas-microsoft-com:office:office" xmlns:r="http://schemas.openxmlformats.org/officeDocument/2006/relationships" xmlns:m="http://schemas.openxmlformats.org/officeDocument/2006/math" xmlns:v="urn:schemas-microsoft-com:vml" xmlns:wp14="http://schemas.microsoft.com/office/word/2010/wordprocessingDrawing" xmlns:wp="http://schemas.openxmlformats.org/drawingml/2006/wordprocessingDrawing" xmlns:w10="urn:schemas-microsoft-com:office:word" xmlns:w="http://schemas.openxmlformats.org/wordprocessingml/2006/main" xmlns:w14="http://schemas.microsoft.com/office/word/2010/wordml" xmlns:w15="http://schemas.microsoft.com/office/word/2012/wordml" xmlns:w16cex="http://schemas.microsoft.com/office/word/2018/wordml/cex" xmlns:w16cid="http://schemas.microsoft.com/office/word/2016/wordml/cid" xmlns:w16="http://schemas.microsoft.com/office/word/2018/wordml" xmlns:w16se="http://schemas.microsoft.com/office/word/2015/wordml/symex" xmlns:wpg="http://schemas.microsoft.com/office/word/2010/wordprocessingGroup" xmlns:wpi="http://schemas.microsoft.com/office/word/2010/wordprocessingInk" xmlns:wne="http://schemas.microsoft.com/office/word/2006/wordml" xmlns:wps="http://schemas.microsoft.com/office/word/2010/wordprocessingShape" mc:Ignorable="w14 w15 w16se w16cid w16 w16cex wp14">
+  <w:footnote w:type="separator" w:id="-1">
+    <w:p>
+      <w:pPr>
+        <w:spacing w:after="0" w:line="240" w:lineRule="auto"/>
+      </w:pPr>
+      <w:r>
+        <w:separator/>
+      </w:r>
+    </w:p>
+  </w:footnote>
+  <w:footnote w:type="continuationSeparator" w:id="0">
+    <w:p>
+      <w:pPr>
+        <w:spacing w:after="0" w:line="240" w:lineRule="auto"/>
+      </w:pPr>
+      <w:r>
+        <w:continuationSeparator/>
+      </w:r>
+    </w:p>
+  </w:footnote>
+  <w:footnote w:id="1">
+    <w:p>
+      <w:pPr>
+        <w:pStyle w:val="FootnoteText"/>
+        <w:rPr>
+          <w:lang w:val="en-US"/>
+        </w:rPr>
+      </w:pPr>
+      <w:r>
+        <w:rPr>
+          <w:rStyle w:val="FootnoteReference"/>
+        </w:rPr>
+        <w:footnoteRef/>
+      </w:r>
+      <w:r>
+        <w:t xml:space="preserve"> </w:t>
+      </w:r>
+      <w:r>
+        <w:rPr>
+          <w:lang w:val="en-US"/>
+        </w:rPr>
+        <w:t xml:space="preserve">The fix and issue documented: </w:t>
+      </w:r>
+      <w:hyperlink r:id="rId1" w:history="1">
+        <w:r>
+          <w:rPr>
+            <w:rStyle w:val="Hyperlink"/>
+            <w:lang w:val="en-US"/>
+          </w:rPr>
+          <w:t>https://stackoverflow.com/questions/64264563/attributeerror-elementtree-object-has-no-attribute-getiterator-when-trying</w:t>
+        </w:r>
+      </w:hyperlink>
+      <w:r>
+        <w:rPr>
+          <w:lang w:val="en-US"/>
+        </w:rPr>
+        <w:t xml:space="preserve"> </w:t>
+      </w:r>
+    </w:p>
+  </w:footnote>
+</w:footnotes>
 </file>
 
 <file path=word/numbering.xml><?xml version="1.0" encoding="utf-8"?>
@@ -2313,6 +2711,45 @@
       </w:tblBorders>
     </w:tblPr>
   </w:style>
+  <w:style w:type="paragraph" w:styleId="FootnoteText">
+    <w:name w:val="footnote text"/>
+    <w:basedOn w:val="Normal"/>
+    <w:link w:val="FootnoteTextChar"/>
+    <w:uiPriority w:val="99"/>
+    <w:semiHidden/>
+    <w:unhideWhenUsed/>
+    <w:rsid w:val="001E6322"/>
+    <w:pPr>
+      <w:spacing w:after="0" w:line="240" w:lineRule="auto"/>
+    </w:pPr>
+    <w:rPr>
+      <w:sz w:val="20"/>
+      <w:szCs w:val="20"/>
+    </w:rPr>
+  </w:style>
+  <w:style w:type="character" w:customStyle="1" w:styleId="FootnoteTextChar">
+    <w:name w:val="Footnote Text Char"/>
+    <w:basedOn w:val="DefaultParagraphFont"/>
+    <w:link w:val="FootnoteText"/>
+    <w:uiPriority w:val="99"/>
+    <w:semiHidden/>
+    <w:rsid w:val="001E6322"/>
+    <w:rPr>
+      <w:sz w:val="20"/>
+      <w:szCs w:val="20"/>
+    </w:rPr>
+  </w:style>
+  <w:style w:type="character" w:styleId="FootnoteReference">
+    <w:name w:val="footnote reference"/>
+    <w:basedOn w:val="DefaultParagraphFont"/>
+    <w:uiPriority w:val="99"/>
+    <w:semiHidden/>
+    <w:unhideWhenUsed/>
+    <w:rsid w:val="001E6322"/>
+    <w:rPr>
+      <w:vertAlign w:val="superscript"/>
+    </w:rPr>
+  </w:style>
 </w:styles>
 </file>
 

</xml_diff>